<commit_message>
Uppaterad projektbeskrivning och tidsplan
</commit_message>
<xml_diff>
--- a/docs/Projektplan-Biljettautomat.docx
+++ b/docs/Projektplan-Biljettautomat.docx
@@ -278,16 +278,16 @@
         </w:tblBorders>
         <w:tblCellMar>
           <w:top w:type="dxa" w:w="0"/>
-          <w:left w:type="dxa" w:w="100"/>
+          <w:left w:type="dxa" w:w="92"/>
           <w:bottom w:type="dxa" w:w="0"/>
           <w:right w:type="dxa" w:w="108"/>
         </w:tblCellMar>
       </w:tblPr>
       <w:tblGrid>
-        <w:gridCol w:w="2259"/>
+        <w:gridCol w:w="2258"/>
         <w:gridCol w:w="1399"/>
-        <w:gridCol w:w="1640"/>
-        <w:gridCol w:w="3721"/>
+        <w:gridCol w:w="1639"/>
+        <w:gridCol w:w="3722"/>
       </w:tblGrid>
       <w:tr>
         <w:trPr>
@@ -295,7 +295,7 @@
         </w:trPr>
         <w:tc>
           <w:tcPr>
-            <w:tcW w:type="dxa" w:w="2259"/>
+            <w:tcW w:type="dxa" w:w="2258"/>
             <w:tcBorders>
               <w:top w:color="000001" w:space="0" w:sz="6" w:val="single"/>
               <w:left w:color="000001" w:space="0" w:sz="6" w:val="single"/>
@@ -304,7 +304,7 @@
             </w:tcBorders>
             <w:shd w:fill="E0E0E0" w:val="clear"/>
             <w:tcMar>
-              <w:left w:type="dxa" w:w="100"/>
+              <w:left w:type="dxa" w:w="92"/>
             </w:tcMar>
           </w:tcPr>
           <w:p>
@@ -339,7 +339,7 @@
             </w:tcBorders>
             <w:shd w:fill="E0E0E0" w:val="clear"/>
             <w:tcMar>
-              <w:left w:type="dxa" w:w="100"/>
+              <w:left w:type="dxa" w:w="92"/>
             </w:tcMar>
           </w:tcPr>
           <w:p>
@@ -365,7 +365,7 @@
         </w:tc>
         <w:tc>
           <w:tcPr>
-            <w:tcW w:type="dxa" w:w="1640"/>
+            <w:tcW w:type="dxa" w:w="1639"/>
             <w:tcBorders>
               <w:top w:color="000001" w:space="0" w:sz="6" w:val="single"/>
               <w:left w:color="000001" w:space="0" w:sz="6" w:val="single"/>
@@ -374,7 +374,7 @@
             </w:tcBorders>
             <w:shd w:fill="E0E0E0" w:val="clear"/>
             <w:tcMar>
-              <w:left w:type="dxa" w:w="100"/>
+              <w:left w:type="dxa" w:w="92"/>
             </w:tcMar>
           </w:tcPr>
           <w:p>
@@ -400,7 +400,7 @@
         </w:tc>
         <w:tc>
           <w:tcPr>
-            <w:tcW w:type="dxa" w:w="3721"/>
+            <w:tcW w:type="dxa" w:w="3722"/>
             <w:tcBorders>
               <w:top w:color="000001" w:space="0" w:sz="6" w:val="single"/>
               <w:left w:color="000001" w:space="0" w:sz="6" w:val="single"/>
@@ -409,7 +409,7 @@
             </w:tcBorders>
             <w:shd w:fill="E0E0E0" w:val="clear"/>
             <w:tcMar>
-              <w:left w:type="dxa" w:w="100"/>
+              <w:left w:type="dxa" w:w="92"/>
             </w:tcMar>
           </w:tcPr>
           <w:p>
@@ -440,16 +440,16 @@
         </w:trPr>
         <w:tc>
           <w:tcPr>
-            <w:tcW w:type="dxa" w:w="2259"/>
+            <w:tcW w:type="dxa" w:w="2258"/>
             <w:tcBorders>
               <w:top w:color="000001" w:space="0" w:sz="6" w:val="single"/>
               <w:left w:color="000001" w:space="0" w:sz="6" w:val="single"/>
               <w:bottom w:color="000001" w:space="0" w:sz="6" w:val="single"/>
               <w:right w:color="000001" w:space="0" w:sz="6" w:val="single"/>
             </w:tcBorders>
-            <w:shd w:fill="auto" w:val="clear"/>
+            <w:shd w:fill="FFFFFF" w:val="clear"/>
             <w:tcMar>
-              <w:left w:type="dxa" w:w="100"/>
+              <w:left w:type="dxa" w:w="92"/>
             </w:tcMar>
           </w:tcPr>
           <w:p>
@@ -482,9 +482,9 @@
               <w:bottom w:color="000001" w:space="0" w:sz="6" w:val="single"/>
               <w:right w:color="000001" w:space="0" w:sz="6" w:val="single"/>
             </w:tcBorders>
-            <w:shd w:fill="auto" w:val="clear"/>
+            <w:shd w:fill="FFFFFF" w:val="clear"/>
             <w:tcMar>
-              <w:left w:type="dxa" w:w="100"/>
+              <w:left w:type="dxa" w:w="92"/>
             </w:tcMar>
           </w:tcPr>
           <w:p>
@@ -510,16 +510,16 @@
         </w:tc>
         <w:tc>
           <w:tcPr>
-            <w:tcW w:type="dxa" w:w="1640"/>
+            <w:tcW w:type="dxa" w:w="1639"/>
             <w:tcBorders>
               <w:top w:color="000001" w:space="0" w:sz="6" w:val="single"/>
               <w:left w:color="000001" w:space="0" w:sz="6" w:val="single"/>
               <w:bottom w:color="000001" w:space="0" w:sz="6" w:val="single"/>
               <w:right w:color="000001" w:space="0" w:sz="6" w:val="single"/>
             </w:tcBorders>
-            <w:shd w:fill="auto" w:val="clear"/>
+            <w:shd w:fill="FFFFFF" w:val="clear"/>
             <w:tcMar>
-              <w:left w:type="dxa" w:w="100"/>
+              <w:left w:type="dxa" w:w="92"/>
             </w:tcMar>
           </w:tcPr>
           <w:p>
@@ -545,16 +545,16 @@
         </w:tc>
         <w:tc>
           <w:tcPr>
-            <w:tcW w:type="dxa" w:w="3721"/>
+            <w:tcW w:type="dxa" w:w="3722"/>
             <w:tcBorders>
               <w:top w:color="000001" w:space="0" w:sz="6" w:val="single"/>
               <w:left w:color="000001" w:space="0" w:sz="6" w:val="single"/>
               <w:bottom w:color="000001" w:space="0" w:sz="6" w:val="single"/>
               <w:right w:color="000001" w:space="0" w:sz="6" w:val="single"/>
             </w:tcBorders>
-            <w:shd w:fill="auto" w:val="clear"/>
+            <w:shd w:fill="FFFFFF" w:val="clear"/>
             <w:tcMar>
-              <w:left w:type="dxa" w:w="100"/>
+              <w:left w:type="dxa" w:w="92"/>
             </w:tcMar>
           </w:tcPr>
           <w:p>
@@ -589,16 +589,16 @@
         </w:trPr>
         <w:tc>
           <w:tcPr>
-            <w:tcW w:type="dxa" w:w="2259"/>
+            <w:tcW w:type="dxa" w:w="2258"/>
             <w:tcBorders>
               <w:top w:color="000001" w:space="0" w:sz="6" w:val="single"/>
               <w:left w:color="000001" w:space="0" w:sz="6" w:val="single"/>
               <w:bottom w:color="000001" w:space="0" w:sz="6" w:val="single"/>
               <w:right w:color="000001" w:space="0" w:sz="6" w:val="single"/>
             </w:tcBorders>
-            <w:shd w:fill="auto" w:val="clear"/>
+            <w:shd w:fill="FFFFFF" w:val="clear"/>
             <w:tcMar>
-              <w:left w:type="dxa" w:w="100"/>
+              <w:left w:type="dxa" w:w="92"/>
             </w:tcMar>
           </w:tcPr>
           <w:p>
@@ -631,9 +631,9 @@
               <w:bottom w:color="000001" w:space="0" w:sz="6" w:val="single"/>
               <w:right w:color="000001" w:space="0" w:sz="6" w:val="single"/>
             </w:tcBorders>
-            <w:shd w:fill="auto" w:val="clear"/>
+            <w:shd w:fill="FFFFFF" w:val="clear"/>
             <w:tcMar>
-              <w:left w:type="dxa" w:w="100"/>
+              <w:left w:type="dxa" w:w="92"/>
             </w:tcMar>
           </w:tcPr>
           <w:p>
@@ -659,16 +659,16 @@
         </w:tc>
         <w:tc>
           <w:tcPr>
-            <w:tcW w:type="dxa" w:w="1640"/>
+            <w:tcW w:type="dxa" w:w="1639"/>
             <w:tcBorders>
               <w:top w:color="000001" w:space="0" w:sz="6" w:val="single"/>
               <w:left w:color="000001" w:space="0" w:sz="6" w:val="single"/>
               <w:bottom w:color="000001" w:space="0" w:sz="6" w:val="single"/>
               <w:right w:color="000001" w:space="0" w:sz="6" w:val="single"/>
             </w:tcBorders>
-            <w:shd w:fill="auto" w:val="clear"/>
+            <w:shd w:fill="FFFFFF" w:val="clear"/>
             <w:tcMar>
-              <w:left w:type="dxa" w:w="100"/>
+              <w:left w:type="dxa" w:w="92"/>
             </w:tcMar>
           </w:tcPr>
           <w:p>
@@ -694,16 +694,16 @@
         </w:tc>
         <w:tc>
           <w:tcPr>
-            <w:tcW w:type="dxa" w:w="3721"/>
+            <w:tcW w:type="dxa" w:w="3722"/>
             <w:tcBorders>
               <w:top w:color="000001" w:space="0" w:sz="6" w:val="single"/>
               <w:left w:color="000001" w:space="0" w:sz="6" w:val="single"/>
               <w:bottom w:color="000001" w:space="0" w:sz="6" w:val="single"/>
               <w:right w:color="000001" w:space="0" w:sz="6" w:val="single"/>
             </w:tcBorders>
-            <w:shd w:fill="auto" w:val="clear"/>
+            <w:shd w:fill="FFFFFF" w:val="clear"/>
             <w:tcMar>
-              <w:left w:type="dxa" w:w="100"/>
+              <w:left w:type="dxa" w:w="92"/>
             </w:tcMar>
           </w:tcPr>
           <w:p>
@@ -1784,7 +1784,7 @@
     <w:tbl>
       <w:tblPr>
         <w:jc w:val="left"/>
-        <w:tblInd w:type="dxa" w:w="-222"/>
+        <w:tblInd w:type="dxa" w:w="-230"/>
         <w:tblBorders>
           <w:top w:color="000001" w:space="0" w:sz="6" w:val="single"/>
           <w:left w:color="000001" w:space="0" w:sz="6" w:val="single"/>
@@ -1795,17 +1795,17 @@
         </w:tblBorders>
         <w:tblCellMar>
           <w:top w:type="dxa" w:w="0"/>
-          <w:left w:type="dxa" w:w="107"/>
+          <w:left w:type="dxa" w:w="99"/>
           <w:bottom w:type="dxa" w:w="0"/>
           <w:right w:type="dxa" w:w="108"/>
         </w:tblCellMar>
       </w:tblPr>
       <w:tblGrid>
-        <w:gridCol w:w="1119"/>
+        <w:gridCol w:w="1118"/>
         <w:gridCol w:w="1219"/>
         <w:gridCol w:w="3940"/>
-        <w:gridCol w:w="1379"/>
-        <w:gridCol w:w="1363"/>
+        <w:gridCol w:w="1378"/>
+        <w:gridCol w:w="1365"/>
       </w:tblGrid>
       <w:tr>
         <w:trPr>
@@ -1813,7 +1813,7 @@
         </w:trPr>
         <w:tc>
           <w:tcPr>
-            <w:tcW w:type="dxa" w:w="1119"/>
+            <w:tcW w:type="dxa" w:w="1118"/>
             <w:tcBorders>
               <w:top w:color="000001" w:space="0" w:sz="6" w:val="single"/>
               <w:left w:color="000001" w:space="0" w:sz="6" w:val="single"/>
@@ -1822,7 +1822,7 @@
             </w:tcBorders>
             <w:shd w:fill="EFEFEF" w:val="clear"/>
             <w:tcMar>
-              <w:left w:type="dxa" w:w="107"/>
+              <w:left w:type="dxa" w:w="99"/>
             </w:tcMar>
           </w:tcPr>
           <w:p>
@@ -1861,7 +1861,7 @@
             </w:tcBorders>
             <w:shd w:fill="EFEFEF" w:val="clear"/>
             <w:tcMar>
-              <w:left w:type="dxa" w:w="107"/>
+              <w:left w:type="dxa" w:w="99"/>
             </w:tcMar>
           </w:tcPr>
           <w:p>
@@ -1900,7 +1900,7 @@
             </w:tcBorders>
             <w:shd w:fill="EFEFEF" w:val="clear"/>
             <w:tcMar>
-              <w:left w:type="dxa" w:w="107"/>
+              <w:left w:type="dxa" w:w="99"/>
             </w:tcMar>
           </w:tcPr>
           <w:p>
@@ -1930,7 +1930,7 @@
         </w:tc>
         <w:tc>
           <w:tcPr>
-            <w:tcW w:type="dxa" w:w="1379"/>
+            <w:tcW w:type="dxa" w:w="1378"/>
             <w:tcBorders>
               <w:top w:color="000001" w:space="0" w:sz="6" w:val="single"/>
               <w:left w:color="000001" w:space="0" w:sz="6" w:val="single"/>
@@ -1939,7 +1939,7 @@
             </w:tcBorders>
             <w:shd w:fill="EFEFEF" w:val="clear"/>
             <w:tcMar>
-              <w:left w:type="dxa" w:w="107"/>
+              <w:left w:type="dxa" w:w="99"/>
             </w:tcMar>
           </w:tcPr>
           <w:p>
@@ -1969,7 +1969,7 @@
         </w:tc>
         <w:tc>
           <w:tcPr>
-            <w:tcW w:type="dxa" w:w="1363"/>
+            <w:tcW w:type="dxa" w:w="1365"/>
             <w:tcBorders>
               <w:top w:color="000001" w:space="0" w:sz="6" w:val="single"/>
               <w:left w:color="000001" w:space="0" w:sz="6" w:val="single"/>
@@ -1978,7 +1978,7 @@
             </w:tcBorders>
             <w:shd w:fill="EFEFEF" w:val="clear"/>
             <w:tcMar>
-              <w:left w:type="dxa" w:w="107"/>
+              <w:left w:type="dxa" w:w="99"/>
             </w:tcMar>
           </w:tcPr>
           <w:p>
@@ -2013,16 +2013,16 @@
         </w:trPr>
         <w:tc>
           <w:tcPr>
-            <w:tcW w:type="dxa" w:w="1119"/>
+            <w:tcW w:type="dxa" w:w="1118"/>
             <w:tcBorders>
               <w:top w:color="000001" w:space="0" w:sz="6" w:val="single"/>
               <w:left w:color="000001" w:space="0" w:sz="6" w:val="single"/>
               <w:bottom w:color="000001" w:space="0" w:sz="6" w:val="single"/>
               <w:right w:color="000001" w:space="0" w:sz="6" w:val="single"/>
             </w:tcBorders>
-            <w:shd w:fill="auto" w:val="clear"/>
+            <w:shd w:fill="FFFFFF" w:val="clear"/>
             <w:tcMar>
-              <w:left w:type="dxa" w:w="107"/>
+              <w:left w:type="dxa" w:w="99"/>
             </w:tcMar>
           </w:tcPr>
           <w:p>
@@ -2056,9 +2056,9 @@
               <w:bottom w:color="000001" w:space="0" w:sz="6" w:val="single"/>
               <w:right w:color="000001" w:space="0" w:sz="6" w:val="single"/>
             </w:tcBorders>
-            <w:shd w:fill="auto" w:val="clear"/>
+            <w:shd w:fill="FFFFFF" w:val="clear"/>
             <w:tcMar>
-              <w:left w:type="dxa" w:w="107"/>
+              <w:left w:type="dxa" w:w="99"/>
             </w:tcMar>
           </w:tcPr>
           <w:p>
@@ -2092,9 +2092,9 @@
               <w:bottom w:color="000001" w:space="0" w:sz="6" w:val="single"/>
               <w:right w:color="000001" w:space="0" w:sz="6" w:val="single"/>
             </w:tcBorders>
-            <w:shd w:fill="auto" w:val="clear"/>
+            <w:shd w:fill="FFFFFF" w:val="clear"/>
             <w:tcMar>
-              <w:left w:type="dxa" w:w="107"/>
+              <w:left w:type="dxa" w:w="99"/>
             </w:tcMar>
           </w:tcPr>
           <w:p>
@@ -2121,16 +2121,16 @@
         </w:tc>
         <w:tc>
           <w:tcPr>
-            <w:tcW w:type="dxa" w:w="1379"/>
+            <w:tcW w:type="dxa" w:w="1378"/>
             <w:tcBorders>
               <w:top w:color="000001" w:space="0" w:sz="6" w:val="single"/>
               <w:left w:color="000001" w:space="0" w:sz="6" w:val="single"/>
               <w:bottom w:color="000001" w:space="0" w:sz="6" w:val="single"/>
               <w:right w:color="000001" w:space="0" w:sz="6" w:val="single"/>
             </w:tcBorders>
-            <w:shd w:fill="auto" w:val="clear"/>
+            <w:shd w:fill="FFFFFF" w:val="clear"/>
             <w:tcMar>
-              <w:left w:type="dxa" w:w="107"/>
+              <w:left w:type="dxa" w:w="99"/>
             </w:tcMar>
           </w:tcPr>
           <w:p>
@@ -2178,16 +2178,16 @@
         </w:tc>
         <w:tc>
           <w:tcPr>
-            <w:tcW w:type="dxa" w:w="1363"/>
+            <w:tcW w:type="dxa" w:w="1365"/>
             <w:tcBorders>
               <w:top w:color="000001" w:space="0" w:sz="6" w:val="single"/>
               <w:left w:color="000001" w:space="0" w:sz="6" w:val="single"/>
               <w:bottom w:color="000001" w:space="0" w:sz="6" w:val="single"/>
               <w:right w:color="000001" w:space="0" w:sz="6" w:val="single"/>
             </w:tcBorders>
-            <w:shd w:fill="auto" w:val="clear"/>
+            <w:shd w:fill="FFFFFF" w:val="clear"/>
             <w:tcMar>
-              <w:left w:type="dxa" w:w="107"/>
+              <w:left w:type="dxa" w:w="99"/>
             </w:tcMar>
           </w:tcPr>
           <w:p>
@@ -2471,23 +2471,7 @@
           <w:sz w:val="24"/>
           <w:szCs w:val="24"/>
         </w:rPr>
-        <w:t xml:space="preserve">Slutlig redovisning av projektet ska ske vecka </w:t>
-      </w:r>
-      <w:r>
-        <w:rPr>
-          <w:rFonts w:ascii="Calibri" w:cs="Calibri" w:eastAsia="Calibri" w:hAnsi="Calibri"/>
-          <w:sz w:val="24"/>
-          <w:szCs w:val="24"/>
-        </w:rPr>
-        <w:t>10</w:t>
-      </w:r>
-      <w:r>
-        <w:rPr>
-          <w:rFonts w:ascii="Calibri" w:cs="Calibri" w:eastAsia="Calibri" w:hAnsi="Calibri"/>
-          <w:sz w:val="24"/>
-          <w:szCs w:val="24"/>
-        </w:rPr>
-        <w:t>, 2016.</w:t>
+        <w:t>Slutlig redovisning av projektet ska ske vecka 10, 2016.</w:t>
       </w:r>
     </w:p>
     <w:p>
@@ -2538,23 +2522,7 @@
           <w:sz w:val="24"/>
           <w:szCs w:val="24"/>
         </w:rPr>
-        <w:t xml:space="preserve">Utvecklingen begränsas till en fungerande prototyp, gjord i programmeringsverktyget </w:t>
-      </w:r>
-      <w:r>
-        <w:rPr>
-          <w:rFonts w:ascii="Calibri" w:cs="Calibri" w:eastAsia="Calibri" w:hAnsi="Calibri"/>
-          <w:sz w:val="24"/>
-          <w:szCs w:val="24"/>
-        </w:rPr>
-        <w:t>Photoshop och Illustrator</w:t>
-      </w:r>
-      <w:r>
-        <w:rPr>
-          <w:rFonts w:ascii="Calibri" w:cs="Calibri" w:eastAsia="Calibri" w:hAnsi="Calibri"/>
-          <w:sz w:val="24"/>
-          <w:szCs w:val="24"/>
-        </w:rPr>
-        <w:t xml:space="preserve">. </w:t>
+        <w:t xml:space="preserve">Utvecklingen begränsas till en fungerande prototyp, gjord i programmeringsverktyget Photoshop och Illustrator. </w:t>
       </w:r>
     </w:p>
     <w:p>
@@ -2738,23 +2706,7 @@
           <w:sz w:val="24"/>
           <w:szCs w:val="24"/>
         </w:rPr>
-        <w:t>Ta fram en prototyp i det valda utvecklingsverktyget (</w:t>
-      </w:r>
-      <w:r>
-        <w:rPr>
-          <w:rFonts w:ascii="Calibri" w:cs="Calibri" w:eastAsia="Calibri" w:hAnsi="Calibri"/>
-          <w:sz w:val="24"/>
-          <w:szCs w:val="24"/>
-        </w:rPr>
-        <w:t>Photoshop och Illustrater</w:t>
-      </w:r>
-      <w:r>
-        <w:rPr>
-          <w:rFonts w:ascii="Calibri" w:cs="Calibri" w:eastAsia="Calibri" w:hAnsi="Calibri"/>
-          <w:sz w:val="24"/>
-          <w:szCs w:val="24"/>
-        </w:rPr>
-        <w:t>)</w:t>
+        <w:t>Ta fram en prototyp i det valda utvecklingsverktyget (Photoshop och Illustrater)</w:t>
       </w:r>
     </w:p>
     <w:p>
@@ -2958,7 +2910,7 @@
     <w:tbl>
       <w:tblPr>
         <w:jc w:val="left"/>
-        <w:tblInd w:type="dxa" w:w="-223"/>
+        <w:tblInd w:type="dxa" w:w="-228"/>
         <w:tblBorders>
           <w:top w:color="000001" w:space="0" w:sz="4" w:val="single"/>
           <w:left w:color="000001" w:space="0" w:sz="4" w:val="single"/>
@@ -2969,16 +2921,16 @@
         </w:tblBorders>
         <w:tblCellMar>
           <w:top w:type="dxa" w:w="0"/>
-          <w:left w:type="dxa" w:w="108"/>
+          <w:left w:type="dxa" w:w="103"/>
           <w:bottom w:type="dxa" w:w="0"/>
           <w:right w:type="dxa" w:w="108"/>
         </w:tblCellMar>
       </w:tblPr>
       <w:tblGrid>
-        <w:gridCol w:w="2055"/>
-        <w:gridCol w:w="1841"/>
+        <w:gridCol w:w="2054"/>
+        <w:gridCol w:w="1840"/>
         <w:gridCol w:w="2234"/>
-        <w:gridCol w:w="2460"/>
+        <w:gridCol w:w="2461"/>
       </w:tblGrid>
       <w:tr>
         <w:trPr>
@@ -2986,16 +2938,16 @@
         </w:trPr>
         <w:tc>
           <w:tcPr>
-            <w:tcW w:type="dxa" w:w="2055"/>
+            <w:tcW w:type="dxa" w:w="2054"/>
             <w:tcBorders>
               <w:top w:color="000001" w:space="0" w:sz="4" w:val="single"/>
               <w:left w:color="000001" w:space="0" w:sz="4" w:val="single"/>
               <w:bottom w:color="000001" w:space="0" w:sz="4" w:val="single"/>
               <w:right w:color="000001" w:space="0" w:sz="4" w:val="single"/>
             </w:tcBorders>
-            <w:shd w:fill="auto" w:val="clear"/>
+            <w:shd w:fill="FFFFFF" w:val="clear"/>
             <w:tcMar>
-              <w:left w:type="dxa" w:w="108"/>
+              <w:left w:type="dxa" w:w="103"/>
             </w:tcMar>
           </w:tcPr>
           <w:p>
@@ -3025,16 +2977,16 @@
         </w:tc>
         <w:tc>
           <w:tcPr>
-            <w:tcW w:type="dxa" w:w="1841"/>
+            <w:tcW w:type="dxa" w:w="1840"/>
             <w:tcBorders>
               <w:top w:color="000001" w:space="0" w:sz="4" w:val="single"/>
               <w:left w:color="000001" w:space="0" w:sz="4" w:val="single"/>
               <w:bottom w:color="000001" w:space="0" w:sz="4" w:val="single"/>
               <w:right w:color="000001" w:space="0" w:sz="4" w:val="single"/>
             </w:tcBorders>
-            <w:shd w:fill="auto" w:val="clear"/>
+            <w:shd w:fill="FFFFFF" w:val="clear"/>
             <w:tcMar>
-              <w:left w:type="dxa" w:w="108"/>
+              <w:left w:type="dxa" w:w="103"/>
             </w:tcMar>
           </w:tcPr>
           <w:p>
@@ -3071,9 +3023,9 @@
               <w:bottom w:color="000001" w:space="0" w:sz="4" w:val="single"/>
               <w:right w:color="000001" w:space="0" w:sz="4" w:val="single"/>
             </w:tcBorders>
-            <w:shd w:fill="auto" w:val="clear"/>
+            <w:shd w:fill="FFFFFF" w:val="clear"/>
             <w:tcMar>
-              <w:left w:type="dxa" w:w="108"/>
+              <w:left w:type="dxa" w:w="103"/>
             </w:tcMar>
           </w:tcPr>
           <w:p>
@@ -3103,16 +3055,16 @@
         </w:tc>
         <w:tc>
           <w:tcPr>
-            <w:tcW w:type="dxa" w:w="2460"/>
+            <w:tcW w:type="dxa" w:w="2461"/>
             <w:tcBorders>
               <w:top w:color="000001" w:space="0" w:sz="4" w:val="single"/>
               <w:left w:color="000001" w:space="0" w:sz="4" w:val="single"/>
               <w:bottom w:color="000001" w:space="0" w:sz="4" w:val="single"/>
               <w:right w:color="000001" w:space="0" w:sz="4" w:val="single"/>
             </w:tcBorders>
-            <w:shd w:fill="auto" w:val="clear"/>
+            <w:shd w:fill="FFFFFF" w:val="clear"/>
             <w:tcMar>
-              <w:left w:type="dxa" w:w="108"/>
+              <w:left w:type="dxa" w:w="103"/>
             </w:tcMar>
           </w:tcPr>
           <w:p>
@@ -3147,16 +3099,16 @@
         </w:trPr>
         <w:tc>
           <w:tcPr>
-            <w:tcW w:type="dxa" w:w="2055"/>
+            <w:tcW w:type="dxa" w:w="2054"/>
             <w:tcBorders>
               <w:top w:color="000001" w:space="0" w:sz="4" w:val="single"/>
               <w:left w:color="000001" w:space="0" w:sz="4" w:val="single"/>
               <w:bottom w:color="000001" w:space="0" w:sz="4" w:val="single"/>
               <w:right w:color="000001" w:space="0" w:sz="4" w:val="single"/>
             </w:tcBorders>
-            <w:shd w:fill="auto" w:val="clear"/>
+            <w:shd w:fill="FFFFFF" w:val="clear"/>
             <w:tcMar>
-              <w:left w:type="dxa" w:w="108"/>
+              <w:left w:type="dxa" w:w="103"/>
             </w:tcMar>
           </w:tcPr>
           <w:p>
@@ -3182,16 +3134,16 @@
         </w:tc>
         <w:tc>
           <w:tcPr>
-            <w:tcW w:type="dxa" w:w="1841"/>
+            <w:tcW w:type="dxa" w:w="1840"/>
             <w:tcBorders>
               <w:top w:color="000001" w:space="0" w:sz="4" w:val="single"/>
               <w:left w:color="000001" w:space="0" w:sz="4" w:val="single"/>
               <w:bottom w:color="000001" w:space="0" w:sz="4" w:val="single"/>
               <w:right w:color="000001" w:space="0" w:sz="4" w:val="single"/>
             </w:tcBorders>
-            <w:shd w:fill="auto" w:val="clear"/>
+            <w:shd w:fill="FFFFFF" w:val="clear"/>
             <w:tcMar>
-              <w:left w:type="dxa" w:w="108"/>
+              <w:left w:type="dxa" w:w="103"/>
             </w:tcMar>
           </w:tcPr>
           <w:p>
@@ -3295,9 +3247,9 @@
               <w:bottom w:color="000001" w:space="0" w:sz="4" w:val="single"/>
               <w:right w:color="000001" w:space="0" w:sz="4" w:val="single"/>
             </w:tcBorders>
-            <w:shd w:fill="auto" w:val="clear"/>
+            <w:shd w:fill="FFFFFF" w:val="clear"/>
             <w:tcMar>
-              <w:left w:type="dxa" w:w="108"/>
+              <w:left w:type="dxa" w:w="103"/>
             </w:tcMar>
           </w:tcPr>
           <w:p>
@@ -3323,16 +3275,16 @@
         </w:tc>
         <w:tc>
           <w:tcPr>
-            <w:tcW w:type="dxa" w:w="2460"/>
+            <w:tcW w:type="dxa" w:w="2461"/>
             <w:tcBorders>
               <w:top w:color="000001" w:space="0" w:sz="4" w:val="single"/>
               <w:left w:color="000001" w:space="0" w:sz="4" w:val="single"/>
               <w:bottom w:color="000001" w:space="0" w:sz="4" w:val="single"/>
               <w:right w:color="000001" w:space="0" w:sz="4" w:val="single"/>
             </w:tcBorders>
-            <w:shd w:fill="auto" w:val="clear"/>
+            <w:shd w:fill="FFFFFF" w:val="clear"/>
             <w:tcMar>
-              <w:left w:type="dxa" w:w="108"/>
+              <w:left w:type="dxa" w:w="103"/>
             </w:tcMar>
           </w:tcPr>
           <w:p>
@@ -3363,16 +3315,16 @@
         </w:trPr>
         <w:tc>
           <w:tcPr>
-            <w:tcW w:type="dxa" w:w="2055"/>
+            <w:tcW w:type="dxa" w:w="2054"/>
             <w:tcBorders>
               <w:top w:color="000001" w:space="0" w:sz="4" w:val="single"/>
               <w:left w:color="000001" w:space="0" w:sz="4" w:val="single"/>
               <w:bottom w:color="000001" w:space="0" w:sz="4" w:val="single"/>
               <w:right w:color="000001" w:space="0" w:sz="4" w:val="single"/>
             </w:tcBorders>
-            <w:shd w:fill="auto" w:val="clear"/>
+            <w:shd w:fill="FFFFFF" w:val="clear"/>
             <w:tcMar>
-              <w:left w:type="dxa" w:w="108"/>
+              <w:left w:type="dxa" w:w="103"/>
             </w:tcMar>
           </w:tcPr>
           <w:p>
@@ -3398,16 +3350,16 @@
         </w:tc>
         <w:tc>
           <w:tcPr>
-            <w:tcW w:type="dxa" w:w="1841"/>
+            <w:tcW w:type="dxa" w:w="1840"/>
             <w:tcBorders>
               <w:top w:color="000001" w:space="0" w:sz="4" w:val="single"/>
               <w:left w:color="000001" w:space="0" w:sz="4" w:val="single"/>
               <w:bottom w:color="000001" w:space="0" w:sz="4" w:val="single"/>
               <w:right w:color="000001" w:space="0" w:sz="4" w:val="single"/>
             </w:tcBorders>
-            <w:shd w:fill="auto" w:val="clear"/>
+            <w:shd w:fill="FFFFFF" w:val="clear"/>
             <w:tcMar>
-              <w:left w:type="dxa" w:w="108"/>
+              <w:left w:type="dxa" w:w="103"/>
             </w:tcMar>
           </w:tcPr>
           <w:p>
@@ -3511,9 +3463,9 @@
               <w:bottom w:color="000001" w:space="0" w:sz="4" w:val="single"/>
               <w:right w:color="000001" w:space="0" w:sz="4" w:val="single"/>
             </w:tcBorders>
-            <w:shd w:fill="auto" w:val="clear"/>
+            <w:shd w:fill="FFFFFF" w:val="clear"/>
             <w:tcMar>
-              <w:left w:type="dxa" w:w="108"/>
+              <w:left w:type="dxa" w:w="103"/>
             </w:tcMar>
           </w:tcPr>
           <w:p>
@@ -3539,16 +3491,16 @@
         </w:tc>
         <w:tc>
           <w:tcPr>
-            <w:tcW w:type="dxa" w:w="2460"/>
+            <w:tcW w:type="dxa" w:w="2461"/>
             <w:tcBorders>
               <w:top w:color="000001" w:space="0" w:sz="4" w:val="single"/>
               <w:left w:color="000001" w:space="0" w:sz="4" w:val="single"/>
               <w:bottom w:color="000001" w:space="0" w:sz="4" w:val="single"/>
               <w:right w:color="000001" w:space="0" w:sz="4" w:val="single"/>
             </w:tcBorders>
-            <w:shd w:fill="auto" w:val="clear"/>
+            <w:shd w:fill="FFFFFF" w:val="clear"/>
             <w:tcMar>
-              <w:left w:type="dxa" w:w="108"/>
+              <w:left w:type="dxa" w:w="103"/>
             </w:tcMar>
           </w:tcPr>
           <w:p>
@@ -3579,16 +3531,16 @@
         </w:trPr>
         <w:tc>
           <w:tcPr>
-            <w:tcW w:type="dxa" w:w="2055"/>
+            <w:tcW w:type="dxa" w:w="2054"/>
             <w:tcBorders>
               <w:top w:color="000001" w:space="0" w:sz="4" w:val="single"/>
               <w:left w:color="000001" w:space="0" w:sz="4" w:val="single"/>
               <w:bottom w:color="000001" w:space="0" w:sz="4" w:val="single"/>
               <w:right w:color="000001" w:space="0" w:sz="4" w:val="single"/>
             </w:tcBorders>
-            <w:shd w:fill="auto" w:val="clear"/>
+            <w:shd w:fill="FFFFFF" w:val="clear"/>
             <w:tcMar>
-              <w:left w:type="dxa" w:w="108"/>
+              <w:left w:type="dxa" w:w="103"/>
             </w:tcMar>
           </w:tcPr>
           <w:p>
@@ -3614,16 +3566,16 @@
         </w:tc>
         <w:tc>
           <w:tcPr>
-            <w:tcW w:type="dxa" w:w="1841"/>
+            <w:tcW w:type="dxa" w:w="1840"/>
             <w:tcBorders>
               <w:top w:color="000001" w:space="0" w:sz="4" w:val="single"/>
               <w:left w:color="000001" w:space="0" w:sz="4" w:val="single"/>
               <w:bottom w:color="000001" w:space="0" w:sz="4" w:val="single"/>
               <w:right w:color="000001" w:space="0" w:sz="4" w:val="single"/>
             </w:tcBorders>
-            <w:shd w:fill="auto" w:val="clear"/>
+            <w:shd w:fill="FFFFFF" w:val="clear"/>
             <w:tcMar>
-              <w:left w:type="dxa" w:w="108"/>
+              <w:left w:type="dxa" w:w="103"/>
             </w:tcMar>
           </w:tcPr>
           <w:p>
@@ -3727,9 +3679,9 @@
               <w:bottom w:color="000001" w:space="0" w:sz="4" w:val="single"/>
               <w:right w:color="000001" w:space="0" w:sz="4" w:val="single"/>
             </w:tcBorders>
-            <w:shd w:fill="auto" w:val="clear"/>
+            <w:shd w:fill="FFFFFF" w:val="clear"/>
             <w:tcMar>
-              <w:left w:type="dxa" w:w="108"/>
+              <w:left w:type="dxa" w:w="103"/>
             </w:tcMar>
           </w:tcPr>
           <w:p>
@@ -3755,16 +3707,16 @@
         </w:tc>
         <w:tc>
           <w:tcPr>
-            <w:tcW w:type="dxa" w:w="2460"/>
+            <w:tcW w:type="dxa" w:w="2461"/>
             <w:tcBorders>
               <w:top w:color="000001" w:space="0" w:sz="4" w:val="single"/>
               <w:left w:color="000001" w:space="0" w:sz="4" w:val="single"/>
               <w:bottom w:color="000001" w:space="0" w:sz="4" w:val="single"/>
               <w:right w:color="000001" w:space="0" w:sz="4" w:val="single"/>
             </w:tcBorders>
-            <w:shd w:fill="auto" w:val="clear"/>
+            <w:shd w:fill="FFFFFF" w:val="clear"/>
             <w:tcMar>
-              <w:left w:type="dxa" w:w="108"/>
+              <w:left w:type="dxa" w:w="103"/>
             </w:tcMar>
           </w:tcPr>
           <w:p>
@@ -3795,16 +3747,16 @@
         </w:trPr>
         <w:tc>
           <w:tcPr>
-            <w:tcW w:type="dxa" w:w="2055"/>
+            <w:tcW w:type="dxa" w:w="2054"/>
             <w:tcBorders>
               <w:top w:color="000001" w:space="0" w:sz="4" w:val="single"/>
               <w:left w:color="000001" w:space="0" w:sz="4" w:val="single"/>
               <w:bottom w:color="000001" w:space="0" w:sz="4" w:val="single"/>
               <w:right w:color="000001" w:space="0" w:sz="4" w:val="single"/>
             </w:tcBorders>
-            <w:shd w:fill="auto" w:val="clear"/>
+            <w:shd w:fill="FFFFFF" w:val="clear"/>
             <w:tcMar>
-              <w:left w:type="dxa" w:w="108"/>
+              <w:left w:type="dxa" w:w="103"/>
             </w:tcMar>
           </w:tcPr>
           <w:p>
@@ -3830,16 +3782,16 @@
         </w:tc>
         <w:tc>
           <w:tcPr>
-            <w:tcW w:type="dxa" w:w="1841"/>
+            <w:tcW w:type="dxa" w:w="1840"/>
             <w:tcBorders>
               <w:top w:color="000001" w:space="0" w:sz="4" w:val="single"/>
               <w:left w:color="000001" w:space="0" w:sz="4" w:val="single"/>
               <w:bottom w:color="000001" w:space="0" w:sz="4" w:val="single"/>
               <w:right w:color="000001" w:space="0" w:sz="4" w:val="single"/>
             </w:tcBorders>
-            <w:shd w:fill="auto" w:val="clear"/>
+            <w:shd w:fill="FFFFFF" w:val="clear"/>
             <w:tcMar>
-              <w:left w:type="dxa" w:w="108"/>
+              <w:left w:type="dxa" w:w="103"/>
             </w:tcMar>
           </w:tcPr>
           <w:p>
@@ -3943,9 +3895,9 @@
               <w:bottom w:color="000001" w:space="0" w:sz="4" w:val="single"/>
               <w:right w:color="000001" w:space="0" w:sz="4" w:val="single"/>
             </w:tcBorders>
-            <w:shd w:fill="auto" w:val="clear"/>
+            <w:shd w:fill="FFFFFF" w:val="clear"/>
             <w:tcMar>
-              <w:left w:type="dxa" w:w="108"/>
+              <w:left w:type="dxa" w:w="103"/>
             </w:tcMar>
           </w:tcPr>
           <w:p>
@@ -3971,16 +3923,16 @@
         </w:tc>
         <w:tc>
           <w:tcPr>
-            <w:tcW w:type="dxa" w:w="2460"/>
+            <w:tcW w:type="dxa" w:w="2461"/>
             <w:tcBorders>
               <w:top w:color="000001" w:space="0" w:sz="4" w:val="single"/>
               <w:left w:color="000001" w:space="0" w:sz="4" w:val="single"/>
               <w:bottom w:color="000001" w:space="0" w:sz="4" w:val="single"/>
               <w:right w:color="000001" w:space="0" w:sz="4" w:val="single"/>
             </w:tcBorders>
-            <w:shd w:fill="auto" w:val="clear"/>
+            <w:shd w:fill="FFFFFF" w:val="clear"/>
             <w:tcMar>
-              <w:left w:type="dxa" w:w="108"/>
+              <w:left w:type="dxa" w:w="103"/>
             </w:tcMar>
           </w:tcPr>
           <w:p>
@@ -4011,16 +3963,16 @@
         </w:trPr>
         <w:tc>
           <w:tcPr>
-            <w:tcW w:type="dxa" w:w="2055"/>
+            <w:tcW w:type="dxa" w:w="2054"/>
             <w:tcBorders>
               <w:top w:color="000001" w:space="0" w:sz="4" w:val="single"/>
               <w:left w:color="000001" w:space="0" w:sz="4" w:val="single"/>
               <w:bottom w:color="000001" w:space="0" w:sz="4" w:val="single"/>
               <w:right w:color="000001" w:space="0" w:sz="4" w:val="single"/>
             </w:tcBorders>
-            <w:shd w:fill="auto" w:val="clear"/>
+            <w:shd w:fill="FFFFFF" w:val="clear"/>
             <w:tcMar>
-              <w:left w:type="dxa" w:w="108"/>
+              <w:left w:type="dxa" w:w="103"/>
             </w:tcMar>
           </w:tcPr>
           <w:p>
@@ -4046,16 +3998,16 @@
         </w:tc>
         <w:tc>
           <w:tcPr>
-            <w:tcW w:type="dxa" w:w="1841"/>
+            <w:tcW w:type="dxa" w:w="1840"/>
             <w:tcBorders>
               <w:top w:color="000001" w:space="0" w:sz="4" w:val="single"/>
               <w:left w:color="000001" w:space="0" w:sz="4" w:val="single"/>
               <w:bottom w:color="000001" w:space="0" w:sz="4" w:val="single"/>
               <w:right w:color="000001" w:space="0" w:sz="4" w:val="single"/>
             </w:tcBorders>
-            <w:shd w:fill="auto" w:val="clear"/>
+            <w:shd w:fill="FFFFFF" w:val="clear"/>
             <w:tcMar>
-              <w:left w:type="dxa" w:w="108"/>
+              <w:left w:type="dxa" w:w="103"/>
             </w:tcMar>
           </w:tcPr>
           <w:p>
@@ -4159,9 +4111,9 @@
               <w:bottom w:color="000001" w:space="0" w:sz="4" w:val="single"/>
               <w:right w:color="000001" w:space="0" w:sz="4" w:val="single"/>
             </w:tcBorders>
-            <w:shd w:fill="auto" w:val="clear"/>
+            <w:shd w:fill="FFFFFF" w:val="clear"/>
             <w:tcMar>
-              <w:left w:type="dxa" w:w="108"/>
+              <w:left w:type="dxa" w:w="103"/>
             </w:tcMar>
           </w:tcPr>
           <w:p>
@@ -4187,16 +4139,16 @@
         </w:tc>
         <w:tc>
           <w:tcPr>
-            <w:tcW w:type="dxa" w:w="2460"/>
+            <w:tcW w:type="dxa" w:w="2461"/>
             <w:tcBorders>
               <w:top w:color="000001" w:space="0" w:sz="4" w:val="single"/>
               <w:left w:color="000001" w:space="0" w:sz="4" w:val="single"/>
               <w:bottom w:color="000001" w:space="0" w:sz="4" w:val="single"/>
               <w:right w:color="000001" w:space="0" w:sz="4" w:val="single"/>
             </w:tcBorders>
-            <w:shd w:fill="auto" w:val="clear"/>
+            <w:shd w:fill="FFFFFF" w:val="clear"/>
             <w:tcMar>
-              <w:left w:type="dxa" w:w="108"/>
+              <w:left w:type="dxa" w:w="103"/>
             </w:tcMar>
           </w:tcPr>
           <w:p>
@@ -4217,222 +4169,6 @@
                 <w:szCs w:val="24"/>
               </w:rPr>
               <w:t>Redovisa projektarbetets utförande och resultat</w:t>
-            </w:r>
-          </w:p>
-        </w:tc>
-      </w:tr>
-      <w:tr>
-        <w:trPr>
-          <w:cantSplit w:val="false"/>
-        </w:trPr>
-        <w:tc>
-          <w:tcPr>
-            <w:tcW w:type="dxa" w:w="2055"/>
-            <w:tcBorders>
-              <w:top w:color="000001" w:space="0" w:sz="4" w:val="single"/>
-              <w:left w:color="000001" w:space="0" w:sz="4" w:val="single"/>
-              <w:bottom w:color="000001" w:space="0" w:sz="4" w:val="single"/>
-              <w:right w:color="000001" w:space="0" w:sz="4" w:val="single"/>
-            </w:tcBorders>
-            <w:shd w:fill="auto" w:val="clear"/>
-            <w:tcMar>
-              <w:left w:type="dxa" w:w="108"/>
-            </w:tcMar>
-          </w:tcPr>
-          <w:p>
-            <w:pPr>
-              <w:pStyle w:val="style0"/>
-              <w:spacing w:after="0" w:before="0" w:line="100" w:lineRule="atLeast"/>
-              <w:contextualSpacing w:val="false"/>
-              <w:rPr>
-                <w:rFonts w:ascii="Calibri" w:cs="Calibri" w:eastAsia="Calibri" w:hAnsi="Calibri"/>
-                <w:sz w:val="24"/>
-                <w:szCs w:val="24"/>
-              </w:rPr>
-            </w:pPr>
-            <w:r>
-              <w:rPr>
-                <w:rFonts w:ascii="Calibri" w:cs="Calibri" w:eastAsia="Calibri" w:hAnsi="Calibri"/>
-                <w:sz w:val="24"/>
-                <w:szCs w:val="24"/>
-              </w:rPr>
-              <w:t>Användarmanual</w:t>
-            </w:r>
-          </w:p>
-        </w:tc>
-        <w:tc>
-          <w:tcPr>
-            <w:tcW w:type="dxa" w:w="1841"/>
-            <w:tcBorders>
-              <w:top w:color="000001" w:space="0" w:sz="4" w:val="single"/>
-              <w:left w:color="000001" w:space="0" w:sz="4" w:val="single"/>
-              <w:bottom w:color="000001" w:space="0" w:sz="4" w:val="single"/>
-              <w:right w:color="000001" w:space="0" w:sz="4" w:val="single"/>
-            </w:tcBorders>
-            <w:shd w:fill="auto" w:val="clear"/>
-            <w:tcMar>
-              <w:left w:type="dxa" w:w="108"/>
-            </w:tcMar>
-          </w:tcPr>
-          <w:p>
-            <w:pPr>
-              <w:pStyle w:val="style0"/>
-              <w:spacing w:after="0" w:before="0" w:line="100" w:lineRule="atLeast"/>
-              <w:contextualSpacing w:val="false"/>
-              <w:rPr>
-                <w:rFonts w:ascii="Calibri" w:cs="Calibri" w:eastAsia="Calibri" w:hAnsi="Calibri"/>
-                <w:sz w:val="24"/>
-                <w:szCs w:val="24"/>
-              </w:rPr>
-            </w:pPr>
-            <w:r>
-              <w:rPr>
-                <w:rFonts w:ascii="Calibri" w:cs="Calibri" w:eastAsia="Calibri" w:hAnsi="Calibri"/>
-                <w:sz w:val="24"/>
-                <w:szCs w:val="24"/>
-              </w:rPr>
-              <w:t>Saga</w:t>
-            </w:r>
-          </w:p>
-          <w:p>
-            <w:pPr>
-              <w:pStyle w:val="style0"/>
-              <w:spacing w:after="0" w:before="0" w:line="100" w:lineRule="atLeast"/>
-              <w:contextualSpacing w:val="false"/>
-              <w:rPr>
-                <w:rFonts w:ascii="Calibri" w:cs="Calibri" w:eastAsia="Calibri" w:hAnsi="Calibri"/>
-                <w:sz w:val="24"/>
-                <w:szCs w:val="24"/>
-              </w:rPr>
-            </w:pPr>
-            <w:r>
-              <w:rPr>
-                <w:rFonts w:ascii="Calibri" w:cs="Calibri" w:eastAsia="Calibri" w:hAnsi="Calibri"/>
-                <w:sz w:val="24"/>
-                <w:szCs w:val="24"/>
-              </w:rPr>
-              <w:t>Gullberg</w:t>
-            </w:r>
-          </w:p>
-          <w:p>
-            <w:pPr>
-              <w:pStyle w:val="style0"/>
-              <w:spacing w:after="0" w:before="0" w:line="100" w:lineRule="atLeast"/>
-              <w:contextualSpacing w:val="false"/>
-              <w:rPr/>
-            </w:pPr>
-            <w:r>
-              <w:rPr/>
-            </w:r>
-          </w:p>
-          <w:p>
-            <w:pPr>
-              <w:pStyle w:val="style0"/>
-              <w:spacing w:after="0" w:before="0" w:line="100" w:lineRule="atLeast"/>
-              <w:contextualSpacing w:val="false"/>
-              <w:rPr>
-                <w:rFonts w:ascii="Calibri" w:cs="Calibri" w:eastAsia="Calibri" w:hAnsi="Calibri"/>
-                <w:sz w:val="24"/>
-                <w:szCs w:val="24"/>
-              </w:rPr>
-            </w:pPr>
-            <w:r>
-              <w:rPr>
-                <w:rFonts w:ascii="Calibri" w:cs="Calibri" w:eastAsia="Calibri" w:hAnsi="Calibri"/>
-                <w:sz w:val="24"/>
-                <w:szCs w:val="24"/>
-              </w:rPr>
-              <w:t>Ludwig</w:t>
-            </w:r>
-          </w:p>
-          <w:p>
-            <w:pPr>
-              <w:pStyle w:val="style0"/>
-              <w:spacing w:after="0" w:before="0" w:line="100" w:lineRule="atLeast"/>
-              <w:contextualSpacing w:val="false"/>
-              <w:rPr>
-                <w:rFonts w:ascii="Calibri" w:cs="Calibri" w:eastAsia="Calibri" w:hAnsi="Calibri"/>
-                <w:sz w:val="24"/>
-                <w:szCs w:val="24"/>
-              </w:rPr>
-            </w:pPr>
-            <w:r>
-              <w:rPr>
-                <w:rFonts w:ascii="Calibri" w:cs="Calibri" w:eastAsia="Calibri" w:hAnsi="Calibri"/>
-                <w:sz w:val="24"/>
-                <w:szCs w:val="24"/>
-              </w:rPr>
-              <w:t>Björkenstock</w:t>
-            </w:r>
-          </w:p>
-        </w:tc>
-        <w:tc>
-          <w:tcPr>
-            <w:tcW w:type="dxa" w:w="2234"/>
-            <w:tcBorders>
-              <w:top w:color="000001" w:space="0" w:sz="4" w:val="single"/>
-              <w:left w:color="000001" w:space="0" w:sz="4" w:val="single"/>
-              <w:bottom w:color="000001" w:space="0" w:sz="4" w:val="single"/>
-              <w:right w:color="000001" w:space="0" w:sz="4" w:val="single"/>
-            </w:tcBorders>
-            <w:shd w:fill="auto" w:val="clear"/>
-            <w:tcMar>
-              <w:left w:type="dxa" w:w="108"/>
-            </w:tcMar>
-          </w:tcPr>
-          <w:p>
-            <w:pPr>
-              <w:pStyle w:val="style0"/>
-              <w:spacing w:after="0" w:before="0" w:line="100" w:lineRule="atLeast"/>
-              <w:contextualSpacing w:val="false"/>
-              <w:rPr>
-                <w:rFonts w:ascii="Calibri" w:cs="Calibri" w:eastAsia="Calibri" w:hAnsi="Calibri"/>
-                <w:sz w:val="24"/>
-                <w:szCs w:val="24"/>
-              </w:rPr>
-            </w:pPr>
-            <w:r>
-              <w:rPr>
-                <w:rFonts w:ascii="Calibri" w:cs="Calibri" w:eastAsia="Calibri" w:hAnsi="Calibri"/>
-                <w:sz w:val="24"/>
-                <w:szCs w:val="24"/>
-              </w:rPr>
-              <w:t>Smålandsgymnasiet</w:t>
-            </w:r>
-          </w:p>
-        </w:tc>
-        <w:tc>
-          <w:tcPr>
-            <w:tcW w:type="dxa" w:w="2460"/>
-            <w:tcBorders>
-              <w:top w:color="000001" w:space="0" w:sz="4" w:val="single"/>
-              <w:left w:color="000001" w:space="0" w:sz="4" w:val="single"/>
-              <w:bottom w:color="000001" w:space="0" w:sz="4" w:val="single"/>
-              <w:right w:color="000001" w:space="0" w:sz="4" w:val="single"/>
-            </w:tcBorders>
-            <w:shd w:fill="auto" w:val="clear"/>
-            <w:tcMar>
-              <w:left w:type="dxa" w:w="108"/>
-            </w:tcMar>
-          </w:tcPr>
-          <w:p>
-            <w:pPr>
-              <w:pStyle w:val="style0"/>
-              <w:spacing w:after="0" w:before="0" w:line="100" w:lineRule="atLeast"/>
-              <w:contextualSpacing w:val="false"/>
-              <w:rPr>
-                <w:rFonts w:ascii="Calibri" w:cs="Calibri" w:eastAsia="Calibri" w:hAnsi="Calibri"/>
-                <w:sz w:val="24"/>
-                <w:szCs w:val="24"/>
-              </w:rPr>
-            </w:pPr>
-            <w:r>
-              <w:rPr>
-                <w:rFonts w:ascii="Calibri" w:cs="Calibri" w:eastAsia="Calibri" w:hAnsi="Calibri"/>
-                <w:sz w:val="24"/>
-                <w:szCs w:val="24"/>
-              </w:rPr>
-              <w:t>Visa användaren hur produkten ska skötas</w:t>
             </w:r>
           </w:p>
         </w:tc>
@@ -4501,39 +4237,7 @@
           <w:sz w:val="24"/>
           <w:szCs w:val="24"/>
         </w:rPr>
-        <w:t xml:space="preserve">Projektet kommer att utföras med hjälp av programmeringsverktyget </w:t>
-      </w:r>
-      <w:r>
-        <w:rPr>
-          <w:rFonts w:ascii="Calibri" w:cs="Calibri" w:eastAsia="Calibri" w:hAnsi="Calibri"/>
-          <w:sz w:val="24"/>
-          <w:szCs w:val="24"/>
-        </w:rPr>
-        <w:t>Photoshop, Illustrator</w:t>
-      </w:r>
-      <w:r>
-        <w:rPr>
-          <w:rFonts w:ascii="Calibri" w:cs="Calibri" w:eastAsia="Calibri" w:hAnsi="Calibri"/>
-          <w:sz w:val="24"/>
-          <w:szCs w:val="24"/>
-        </w:rPr>
-        <w:t xml:space="preserve"> och GitHub. För att skapa bilder används Photoshop, </w:t>
-      </w:r>
-      <w:r>
-        <w:rPr>
-          <w:rFonts w:ascii="Calibri" w:cs="Calibri" w:eastAsia="Calibri" w:hAnsi="Calibri"/>
-          <w:sz w:val="24"/>
-          <w:szCs w:val="24"/>
-        </w:rPr>
-        <w:t>för att skapa vissa ikoner kommer vi att använda oss av Illustrator.</w:t>
-      </w:r>
-      <w:r>
-        <w:rPr>
-          <w:rFonts w:ascii="Calibri" w:cs="Calibri" w:eastAsia="Calibri" w:hAnsi="Calibri"/>
-          <w:sz w:val="24"/>
-          <w:szCs w:val="24"/>
-        </w:rPr>
-        <w:t xml:space="preserve"> Löpande hålls projektet uppdaterat via GitHub. (</w:t>
+        <w:t>Projektet kommer att utföras med hjälp av programmeringsverktyget Photoshop, Illustrator och GitHub. För att skapa bilder används Photoshop, för att skapa vissa ikoner kommer vi att använda oss av Illustrator. Löpande hålls projektet uppdaterat via GitHub. (</w:t>
       </w:r>
       <w:hyperlink r:id="rId3">
         <w:r>
@@ -5020,39 +4724,7 @@
           <w:sz w:val="24"/>
           <w:szCs w:val="24"/>
         </w:rPr>
-        <w:t>Det finns inga pengar för några inköp av utrustning eller annan materiel. Deltagarna arbetar id</w:t>
-      </w:r>
-      <w:r>
-        <w:rPr>
-          <w:rFonts w:ascii="Calibri" w:cs="Calibri" w:eastAsia="Calibri" w:hAnsi="Calibri"/>
-          <w:sz w:val="24"/>
-          <w:szCs w:val="24"/>
-        </w:rPr>
-        <w:t>e</w:t>
-      </w:r>
-      <w:r>
-        <w:rPr>
-          <w:rFonts w:ascii="Calibri" w:cs="Calibri" w:eastAsia="Calibri" w:hAnsi="Calibri"/>
-          <w:sz w:val="24"/>
-          <w:szCs w:val="24"/>
-        </w:rPr>
-        <w:t>ell</w:t>
-      </w:r>
-      <w:r>
-        <w:rPr>
-          <w:rFonts w:ascii="Calibri" w:cs="Calibri" w:eastAsia="Calibri" w:hAnsi="Calibri"/>
-          <w:sz w:val="24"/>
-          <w:szCs w:val="24"/>
-        </w:rPr>
-        <w:t>t</w:t>
-      </w:r>
-      <w:r>
-        <w:rPr>
-          <w:rFonts w:ascii="Calibri" w:cs="Calibri" w:eastAsia="Calibri" w:hAnsi="Calibri"/>
-          <w:sz w:val="24"/>
-          <w:szCs w:val="24"/>
-        </w:rPr>
-        <w:t>.</w:t>
+        <w:t>Det finns inga pengar för några inköp av utrustning eller annan materiel. Deltagarna arbetar ideellt.</w:t>
       </w:r>
     </w:p>
     <w:p>
@@ -5299,7 +4971,7 @@
     <w:tbl>
       <w:tblPr>
         <w:jc w:val="left"/>
-        <w:tblInd w:type="dxa" w:w="-185"/>
+        <w:tblInd w:type="dxa" w:w="-192"/>
         <w:tblBorders>
           <w:top w:color="000001" w:space="0" w:sz="6" w:val="single"/>
           <w:left w:color="000001" w:space="0" w:sz="6" w:val="single"/>
@@ -5310,13 +4982,13 @@
         </w:tblBorders>
         <w:tblCellMar>
           <w:top w:type="dxa" w:w="0"/>
-          <w:left w:type="dxa" w:w="107"/>
+          <w:left w:type="dxa" w:w="99"/>
           <w:bottom w:type="dxa" w:w="0"/>
           <w:right w:type="dxa" w:w="108"/>
         </w:tblCellMar>
       </w:tblPr>
       <w:tblGrid>
-        <w:gridCol w:w="439"/>
+        <w:gridCol w:w="438"/>
         <w:gridCol w:w="2420"/>
         <w:gridCol w:w="4459"/>
         <w:gridCol w:w="1701"/>
@@ -5327,16 +4999,16 @@
         </w:trPr>
         <w:tc>
           <w:tcPr>
-            <w:tcW w:type="dxa" w:w="439"/>
+            <w:tcW w:type="dxa" w:w="438"/>
             <w:tcBorders>
               <w:top w:color="000001" w:space="0" w:sz="6" w:val="single"/>
               <w:left w:color="000001" w:space="0" w:sz="6" w:val="single"/>
               <w:bottom w:color="000001" w:space="0" w:sz="6" w:val="single"/>
               <w:right w:color="000001" w:space="0" w:sz="6" w:val="single"/>
             </w:tcBorders>
-            <w:shd w:fill="auto" w:val="clear"/>
+            <w:shd w:fill="FFFFFF" w:val="clear"/>
             <w:tcMar>
-              <w:left w:type="dxa" w:w="107"/>
+              <w:left w:type="dxa" w:w="99"/>
             </w:tcMar>
           </w:tcPr>
           <w:p>
@@ -5373,9 +5045,9 @@
               <w:bottom w:color="000001" w:space="0" w:sz="6" w:val="single"/>
               <w:right w:color="000001" w:space="0" w:sz="6" w:val="single"/>
             </w:tcBorders>
-            <w:shd w:fill="auto" w:val="clear"/>
+            <w:shd w:fill="FFFFFF" w:val="clear"/>
             <w:tcMar>
-              <w:left w:type="dxa" w:w="107"/>
+              <w:left w:type="dxa" w:w="99"/>
             </w:tcMar>
           </w:tcPr>
           <w:p>
@@ -5412,9 +5084,9 @@
               <w:bottom w:color="000001" w:space="0" w:sz="6" w:val="single"/>
               <w:right w:color="000001" w:space="0" w:sz="6" w:val="single"/>
             </w:tcBorders>
-            <w:shd w:fill="auto" w:val="clear"/>
+            <w:shd w:fill="FFFFFF" w:val="clear"/>
             <w:tcMar>
-              <w:left w:type="dxa" w:w="107"/>
+              <w:left w:type="dxa" w:w="99"/>
             </w:tcMar>
           </w:tcPr>
           <w:p>
@@ -5451,9 +5123,9 @@
               <w:bottom w:color="000001" w:space="0" w:sz="6" w:val="single"/>
               <w:right w:color="000001" w:space="0" w:sz="6" w:val="single"/>
             </w:tcBorders>
-            <w:shd w:fill="auto" w:val="clear"/>
+            <w:shd w:fill="FFFFFF" w:val="clear"/>
             <w:tcMar>
-              <w:left w:type="dxa" w:w="107"/>
+              <w:left w:type="dxa" w:w="99"/>
             </w:tcMar>
           </w:tcPr>
           <w:p>
@@ -5488,16 +5160,16 @@
         </w:trPr>
         <w:tc>
           <w:tcPr>
-            <w:tcW w:type="dxa" w:w="439"/>
+            <w:tcW w:type="dxa" w:w="438"/>
             <w:tcBorders>
               <w:top w:color="000001" w:space="0" w:sz="6" w:val="single"/>
               <w:left w:color="000001" w:space="0" w:sz="6" w:val="single"/>
               <w:bottom w:color="000001" w:space="0" w:sz="6" w:val="single"/>
               <w:right w:color="000001" w:space="0" w:sz="6" w:val="single"/>
             </w:tcBorders>
-            <w:shd w:fill="auto" w:val="clear"/>
+            <w:shd w:fill="FFFFFF" w:val="clear"/>
             <w:tcMar>
-              <w:left w:type="dxa" w:w="107"/>
+              <w:left w:type="dxa" w:w="99"/>
             </w:tcMar>
           </w:tcPr>
           <w:p>
@@ -5511,7 +5183,7 @@
                 <w:tab w:leader="none" w:pos="426" w:val="left"/>
               </w:tabs>
               <w:spacing w:after="0" w:before="0" w:line="100" w:lineRule="atLeast"/>
-              <w:ind w:firstLine="360" w:left="426" w:right="0"/>
+              <w:ind w:firstLine="360" w:left="360" w:right="0"/>
               <w:contextualSpacing/>
               <w:rPr>
                 <w:rFonts w:ascii="Calibri" w:cs="Calibri" w:eastAsia="Calibri" w:hAnsi="Calibri"/>
@@ -5537,9 +5209,9 @@
               <w:bottom w:color="000001" w:space="0" w:sz="6" w:val="single"/>
               <w:right w:color="000001" w:space="0" w:sz="6" w:val="single"/>
             </w:tcBorders>
-            <w:shd w:fill="auto" w:val="clear"/>
+            <w:shd w:fill="FFFFFF" w:val="clear"/>
             <w:tcMar>
-              <w:left w:type="dxa" w:w="107"/>
+              <w:left w:type="dxa" w:w="99"/>
             </w:tcMar>
           </w:tcPr>
           <w:p>
@@ -5572,9 +5244,9 @@
               <w:bottom w:color="000001" w:space="0" w:sz="6" w:val="single"/>
               <w:right w:color="000001" w:space="0" w:sz="6" w:val="single"/>
             </w:tcBorders>
-            <w:shd w:fill="auto" w:val="clear"/>
+            <w:shd w:fill="FFFFFF" w:val="clear"/>
             <w:tcMar>
-              <w:left w:type="dxa" w:w="107"/>
+              <w:left w:type="dxa" w:w="99"/>
             </w:tcMar>
           </w:tcPr>
           <w:p>
@@ -5607,9 +5279,9 @@
               <w:bottom w:color="000001" w:space="0" w:sz="6" w:val="single"/>
               <w:right w:color="000001" w:space="0" w:sz="6" w:val="single"/>
             </w:tcBorders>
-            <w:shd w:fill="auto" w:val="clear"/>
+            <w:shd w:fill="FFFFFF" w:val="clear"/>
             <w:tcMar>
-              <w:left w:type="dxa" w:w="107"/>
+              <w:left w:type="dxa" w:w="99"/>
             </w:tcMar>
           </w:tcPr>
           <w:p>
@@ -5640,16 +5312,16 @@
         </w:trPr>
         <w:tc>
           <w:tcPr>
-            <w:tcW w:type="dxa" w:w="439"/>
+            <w:tcW w:type="dxa" w:w="438"/>
             <w:tcBorders>
               <w:top w:color="000001" w:space="0" w:sz="6" w:val="single"/>
               <w:left w:color="000001" w:space="0" w:sz="6" w:val="single"/>
               <w:bottom w:color="000001" w:space="0" w:sz="6" w:val="single"/>
               <w:right w:color="000001" w:space="0" w:sz="6" w:val="single"/>
             </w:tcBorders>
-            <w:shd w:fill="auto" w:val="clear"/>
+            <w:shd w:fill="FFFFFF" w:val="clear"/>
             <w:tcMar>
-              <w:left w:type="dxa" w:w="107"/>
+              <w:left w:type="dxa" w:w="99"/>
             </w:tcMar>
           </w:tcPr>
           <w:p>
@@ -5663,7 +5335,7 @@
                 <w:tab w:leader="none" w:pos="426" w:val="left"/>
               </w:tabs>
               <w:spacing w:after="0" w:before="0" w:line="100" w:lineRule="atLeast"/>
-              <w:ind w:firstLine="360" w:left="426" w:right="0"/>
+              <w:ind w:firstLine="360" w:left="360" w:right="0"/>
               <w:contextualSpacing/>
               <w:rPr>
                 <w:rFonts w:ascii="Calibri" w:cs="Calibri" w:eastAsia="Calibri" w:hAnsi="Calibri"/>
@@ -5689,9 +5361,9 @@
               <w:bottom w:color="000001" w:space="0" w:sz="6" w:val="single"/>
               <w:right w:color="000001" w:space="0" w:sz="6" w:val="single"/>
             </w:tcBorders>
-            <w:shd w:fill="auto" w:val="clear"/>
+            <w:shd w:fill="FFFFFF" w:val="clear"/>
             <w:tcMar>
-              <w:left w:type="dxa" w:w="107"/>
+              <w:left w:type="dxa" w:w="99"/>
             </w:tcMar>
           </w:tcPr>
           <w:p>
@@ -5724,9 +5396,9 @@
               <w:bottom w:color="000001" w:space="0" w:sz="6" w:val="single"/>
               <w:right w:color="000001" w:space="0" w:sz="6" w:val="single"/>
             </w:tcBorders>
-            <w:shd w:fill="auto" w:val="clear"/>
+            <w:shd w:fill="FFFFFF" w:val="clear"/>
             <w:tcMar>
-              <w:left w:type="dxa" w:w="107"/>
+              <w:left w:type="dxa" w:w="99"/>
             </w:tcMar>
           </w:tcPr>
           <w:p>
@@ -5759,9 +5431,9 @@
               <w:bottom w:color="000001" w:space="0" w:sz="6" w:val="single"/>
               <w:right w:color="000001" w:space="0" w:sz="6" w:val="single"/>
             </w:tcBorders>
-            <w:shd w:fill="auto" w:val="clear"/>
+            <w:shd w:fill="FFFFFF" w:val="clear"/>
             <w:tcMar>
-              <w:left w:type="dxa" w:w="107"/>
+              <w:left w:type="dxa" w:w="99"/>
             </w:tcMar>
           </w:tcPr>
           <w:p>
@@ -5792,16 +5464,16 @@
         </w:trPr>
         <w:tc>
           <w:tcPr>
-            <w:tcW w:type="dxa" w:w="439"/>
+            <w:tcW w:type="dxa" w:w="438"/>
             <w:tcBorders>
               <w:top w:color="000001" w:space="0" w:sz="6" w:val="single"/>
               <w:left w:color="000001" w:space="0" w:sz="6" w:val="single"/>
               <w:bottom w:color="000001" w:space="0" w:sz="6" w:val="single"/>
               <w:right w:color="000001" w:space="0" w:sz="6" w:val="single"/>
             </w:tcBorders>
-            <w:shd w:fill="auto" w:val="clear"/>
+            <w:shd w:fill="FFFFFF" w:val="clear"/>
             <w:tcMar>
-              <w:left w:type="dxa" w:w="107"/>
+              <w:left w:type="dxa" w:w="99"/>
             </w:tcMar>
           </w:tcPr>
           <w:p>
@@ -5815,7 +5487,7 @@
                 <w:tab w:leader="none" w:pos="426" w:val="left"/>
               </w:tabs>
               <w:spacing w:after="0" w:before="0" w:line="100" w:lineRule="atLeast"/>
-              <w:ind w:firstLine="360" w:left="426" w:right="0"/>
+              <w:ind w:firstLine="360" w:left="360" w:right="0"/>
               <w:contextualSpacing/>
               <w:rPr>
                 <w:rFonts w:ascii="Calibri" w:cs="Calibri" w:eastAsia="Calibri" w:hAnsi="Calibri"/>
@@ -5841,9 +5513,9 @@
               <w:bottom w:color="000001" w:space="0" w:sz="6" w:val="single"/>
               <w:right w:color="000001" w:space="0" w:sz="6" w:val="single"/>
             </w:tcBorders>
-            <w:shd w:fill="auto" w:val="clear"/>
+            <w:shd w:fill="FFFFFF" w:val="clear"/>
             <w:tcMar>
-              <w:left w:type="dxa" w:w="107"/>
+              <w:left w:type="dxa" w:w="99"/>
             </w:tcMar>
           </w:tcPr>
           <w:p>
@@ -5863,7 +5535,7 @@
                 <w:sz w:val="24"/>
                 <w:szCs w:val="24"/>
               </w:rPr>
-              <w:t>Skapa projektstruktur (utforskaren, GitHub mm.) Administration</w:t>
+              <w:t>Skapa projektstruktur (utforskaren, GitHub mm.)</w:t>
             </w:r>
           </w:p>
         </w:tc>
@@ -5876,9 +5548,9 @@
               <w:bottom w:color="000001" w:space="0" w:sz="6" w:val="single"/>
               <w:right w:color="000001" w:space="0" w:sz="6" w:val="single"/>
             </w:tcBorders>
-            <w:shd w:fill="auto" w:val="clear"/>
+            <w:shd w:fill="FFFFFF" w:val="clear"/>
             <w:tcMar>
-              <w:left w:type="dxa" w:w="107"/>
+              <w:left w:type="dxa" w:w="99"/>
             </w:tcMar>
           </w:tcPr>
           <w:p>
@@ -5911,9 +5583,9 @@
               <w:bottom w:color="000001" w:space="0" w:sz="6" w:val="single"/>
               <w:right w:color="000001" w:space="0" w:sz="6" w:val="single"/>
             </w:tcBorders>
-            <w:shd w:fill="auto" w:val="clear"/>
+            <w:shd w:fill="FFFFFF" w:val="clear"/>
             <w:tcMar>
-              <w:left w:type="dxa" w:w="107"/>
+              <w:left w:type="dxa" w:w="99"/>
             </w:tcMar>
           </w:tcPr>
           <w:p>
@@ -5944,16 +5616,16 @@
         </w:trPr>
         <w:tc>
           <w:tcPr>
-            <w:tcW w:type="dxa" w:w="439"/>
+            <w:tcW w:type="dxa" w:w="438"/>
             <w:tcBorders>
               <w:top w:color="000001" w:space="0" w:sz="6" w:val="single"/>
               <w:left w:color="000001" w:space="0" w:sz="6" w:val="single"/>
               <w:bottom w:color="000001" w:space="0" w:sz="6" w:val="single"/>
               <w:right w:color="000001" w:space="0" w:sz="6" w:val="single"/>
             </w:tcBorders>
-            <w:shd w:fill="auto" w:val="clear"/>
+            <w:shd w:fill="FFFFFF" w:val="clear"/>
             <w:tcMar>
-              <w:left w:type="dxa" w:w="107"/>
+              <w:left w:type="dxa" w:w="99"/>
             </w:tcMar>
           </w:tcPr>
           <w:p>
@@ -5967,7 +5639,7 @@
                 <w:tab w:leader="none" w:pos="426" w:val="left"/>
               </w:tabs>
               <w:spacing w:after="0" w:before="0" w:line="100" w:lineRule="atLeast"/>
-              <w:ind w:firstLine="360" w:left="426" w:right="0"/>
+              <w:ind w:firstLine="360" w:left="360" w:right="0"/>
               <w:contextualSpacing/>
               <w:rPr>
                 <w:rFonts w:ascii="Calibri" w:cs="Calibri" w:eastAsia="Calibri" w:hAnsi="Calibri"/>
@@ -5993,9 +5665,9 @@
               <w:bottom w:color="000001" w:space="0" w:sz="6" w:val="single"/>
               <w:right w:color="000001" w:space="0" w:sz="6" w:val="single"/>
             </w:tcBorders>
-            <w:shd w:fill="auto" w:val="clear"/>
+            <w:shd w:fill="FFFFFF" w:val="clear"/>
             <w:tcMar>
-              <w:left w:type="dxa" w:w="107"/>
+              <w:left w:type="dxa" w:w="99"/>
             </w:tcMar>
           </w:tcPr>
           <w:p>
@@ -6028,9 +5700,9 @@
               <w:bottom w:color="000001" w:space="0" w:sz="6" w:val="single"/>
               <w:right w:color="000001" w:space="0" w:sz="6" w:val="single"/>
             </w:tcBorders>
-            <w:shd w:fill="auto" w:val="clear"/>
+            <w:shd w:fill="FFFFFF" w:val="clear"/>
             <w:tcMar>
-              <w:left w:type="dxa" w:w="107"/>
+              <w:left w:type="dxa" w:w="99"/>
             </w:tcMar>
           </w:tcPr>
           <w:p>
@@ -6063,9 +5735,9 @@
               <w:bottom w:color="000001" w:space="0" w:sz="6" w:val="single"/>
               <w:right w:color="000001" w:space="0" w:sz="6" w:val="single"/>
             </w:tcBorders>
-            <w:shd w:fill="auto" w:val="clear"/>
+            <w:shd w:fill="FFFFFF" w:val="clear"/>
             <w:tcMar>
-              <w:left w:type="dxa" w:w="107"/>
+              <w:left w:type="dxa" w:w="99"/>
             </w:tcMar>
           </w:tcPr>
           <w:p>
@@ -6096,16 +5768,16 @@
         </w:trPr>
         <w:tc>
           <w:tcPr>
-            <w:tcW w:type="dxa" w:w="439"/>
+            <w:tcW w:type="dxa" w:w="438"/>
             <w:tcBorders>
               <w:top w:color="000001" w:space="0" w:sz="6" w:val="single"/>
               <w:left w:color="000001" w:space="0" w:sz="6" w:val="single"/>
               <w:bottom w:color="000001" w:space="0" w:sz="6" w:val="single"/>
               <w:right w:color="000001" w:space="0" w:sz="6" w:val="single"/>
             </w:tcBorders>
-            <w:shd w:fill="auto" w:val="clear"/>
+            <w:shd w:fill="FFFFFF" w:val="clear"/>
             <w:tcMar>
-              <w:left w:type="dxa" w:w="107"/>
+              <w:left w:type="dxa" w:w="99"/>
             </w:tcMar>
           </w:tcPr>
           <w:p>
@@ -6119,7 +5791,7 @@
                 <w:tab w:leader="none" w:pos="426" w:val="left"/>
               </w:tabs>
               <w:spacing w:after="0" w:before="0" w:line="100" w:lineRule="atLeast"/>
-              <w:ind w:firstLine="360" w:left="426" w:right="0"/>
+              <w:ind w:firstLine="360" w:left="360" w:right="0"/>
               <w:contextualSpacing/>
               <w:rPr>
                 <w:rFonts w:ascii="Calibri" w:cs="Calibri" w:eastAsia="Calibri" w:hAnsi="Calibri"/>
@@ -6145,9 +5817,9 @@
               <w:bottom w:color="000001" w:space="0" w:sz="6" w:val="single"/>
               <w:right w:color="000001" w:space="0" w:sz="6" w:val="single"/>
             </w:tcBorders>
-            <w:shd w:fill="auto" w:val="clear"/>
+            <w:shd w:fill="FFFFFF" w:val="clear"/>
             <w:tcMar>
-              <w:left w:type="dxa" w:w="107"/>
+              <w:left w:type="dxa" w:w="99"/>
             </w:tcMar>
           </w:tcPr>
           <w:p>
@@ -6180,9 +5852,9 @@
               <w:bottom w:color="000001" w:space="0" w:sz="6" w:val="single"/>
               <w:right w:color="000001" w:space="0" w:sz="6" w:val="single"/>
             </w:tcBorders>
-            <w:shd w:fill="auto" w:val="clear"/>
+            <w:shd w:fill="FFFFFF" w:val="clear"/>
             <w:tcMar>
-              <w:left w:type="dxa" w:w="107"/>
+              <w:left w:type="dxa" w:w="99"/>
             </w:tcMar>
           </w:tcPr>
           <w:p>
@@ -6215,9 +5887,9 @@
               <w:bottom w:color="000001" w:space="0" w:sz="6" w:val="single"/>
               <w:right w:color="000001" w:space="0" w:sz="6" w:val="single"/>
             </w:tcBorders>
-            <w:shd w:fill="auto" w:val="clear"/>
+            <w:shd w:fill="FFFFFF" w:val="clear"/>
             <w:tcMar>
-              <w:left w:type="dxa" w:w="107"/>
+              <w:left w:type="dxa" w:w="99"/>
             </w:tcMar>
           </w:tcPr>
           <w:p>
@@ -6248,16 +5920,16 @@
         </w:trPr>
         <w:tc>
           <w:tcPr>
-            <w:tcW w:type="dxa" w:w="439"/>
+            <w:tcW w:type="dxa" w:w="438"/>
             <w:tcBorders>
               <w:top w:color="000001" w:space="0" w:sz="6" w:val="single"/>
               <w:left w:color="000001" w:space="0" w:sz="6" w:val="single"/>
               <w:bottom w:color="000001" w:space="0" w:sz="6" w:val="single"/>
               <w:right w:color="000001" w:space="0" w:sz="6" w:val="single"/>
             </w:tcBorders>
-            <w:shd w:fill="auto" w:val="clear"/>
+            <w:shd w:fill="FFFFFF" w:val="clear"/>
             <w:tcMar>
-              <w:left w:type="dxa" w:w="107"/>
+              <w:left w:type="dxa" w:w="99"/>
             </w:tcMar>
           </w:tcPr>
           <w:p>
@@ -6271,7 +5943,7 @@
                 <w:tab w:leader="none" w:pos="426" w:val="left"/>
               </w:tabs>
               <w:spacing w:after="0" w:before="0" w:line="100" w:lineRule="atLeast"/>
-              <w:ind w:firstLine="360" w:left="426" w:right="0"/>
+              <w:ind w:firstLine="360" w:left="360" w:right="0"/>
               <w:contextualSpacing/>
               <w:rPr>
                 <w:rFonts w:ascii="Calibri" w:cs="Calibri" w:eastAsia="Calibri" w:hAnsi="Calibri"/>
@@ -6297,9 +5969,9 @@
               <w:bottom w:color="000001" w:space="0" w:sz="6" w:val="single"/>
               <w:right w:color="000001" w:space="0" w:sz="6" w:val="single"/>
             </w:tcBorders>
-            <w:shd w:fill="auto" w:val="clear"/>
+            <w:shd w:fill="FFFFFF" w:val="clear"/>
             <w:tcMar>
-              <w:left w:type="dxa" w:w="107"/>
+              <w:left w:type="dxa" w:w="99"/>
             </w:tcMar>
           </w:tcPr>
           <w:p>
@@ -6332,9 +6004,9 @@
               <w:bottom w:color="000001" w:space="0" w:sz="6" w:val="single"/>
               <w:right w:color="000001" w:space="0" w:sz="6" w:val="single"/>
             </w:tcBorders>
-            <w:shd w:fill="auto" w:val="clear"/>
+            <w:shd w:fill="FFFFFF" w:val="clear"/>
             <w:tcMar>
-              <w:left w:type="dxa" w:w="107"/>
+              <w:left w:type="dxa" w:w="99"/>
             </w:tcMar>
           </w:tcPr>
           <w:p>
@@ -6367,9 +6039,9 @@
               <w:bottom w:color="000001" w:space="0" w:sz="6" w:val="single"/>
               <w:right w:color="000001" w:space="0" w:sz="6" w:val="single"/>
             </w:tcBorders>
-            <w:shd w:fill="auto" w:val="clear"/>
+            <w:shd w:fill="FFFFFF" w:val="clear"/>
             <w:tcMar>
-              <w:left w:type="dxa" w:w="107"/>
+              <w:left w:type="dxa" w:w="99"/>
             </w:tcMar>
           </w:tcPr>
           <w:p>
@@ -6460,23 +6132,7 @@
           <w:sz w:val="24"/>
           <w:szCs w:val="24"/>
         </w:rPr>
-        <w:t xml:space="preserve">Tidplanen är skriven i Excel </w:t>
-      </w:r>
-      <w:r>
-        <w:rPr>
-          <w:rFonts w:ascii="Calibri" w:cs="Calibri" w:eastAsia="Calibri" w:hAnsi="Calibri"/>
-          <w:sz w:val="24"/>
-          <w:szCs w:val="24"/>
-        </w:rPr>
-        <w:t>som finns tillgänglig på vår GitHub-sida</w:t>
-      </w:r>
-      <w:r>
-        <w:rPr>
-          <w:rFonts w:ascii="Calibri" w:cs="Calibri" w:eastAsia="Calibri" w:hAnsi="Calibri"/>
-          <w:sz w:val="24"/>
-          <w:szCs w:val="24"/>
-        </w:rPr>
-        <w:t>.</w:t>
+        <w:t>Tidplanen är skriven i Excel som finns tillgänglig på vår GitHub-sida.</w:t>
       </w:r>
     </w:p>
     <w:p>
@@ -6729,7 +6385,7 @@
       <w:pgNumType w:fmt="decimal"/>
       <w:formProt w:val="false"/>
       <w:textDirection w:val="lrTb"/>
-      <w:docGrid w:charSpace="4096" w:linePitch="240" w:type="default"/>
+      <w:docGrid w:charSpace="8192" w:linePitch="260" w:type="default"/>
     </w:sectPr>
   </w:body>
 </w:document>
@@ -6750,6 +6406,7 @@
         <w:vertAlign w:val="baseline"/>
         <w:position w:val="0"/>
         <w:sz w:val="22"/>
+        <w:sz w:val="22"/>
       </w:rPr>
     </w:lvl>
     <w:lvl w:ilvl="1">
@@ -6763,6 +6420,7 @@
       <w:rPr>
         <w:vertAlign w:val="baseline"/>
         <w:position w:val="0"/>
+        <w:sz w:val="22"/>
         <w:sz w:val="22"/>
       </w:rPr>
     </w:lvl>
@@ -6778,6 +6436,7 @@
         <w:vertAlign w:val="baseline"/>
         <w:position w:val="0"/>
         <w:sz w:val="22"/>
+        <w:sz w:val="22"/>
       </w:rPr>
     </w:lvl>
     <w:lvl w:ilvl="3">
@@ -6791,6 +6450,7 @@
       <w:rPr>
         <w:vertAlign w:val="baseline"/>
         <w:position w:val="0"/>
+        <w:sz w:val="22"/>
         <w:sz w:val="22"/>
       </w:rPr>
     </w:lvl>
@@ -6806,6 +6466,7 @@
         <w:vertAlign w:val="baseline"/>
         <w:position w:val="0"/>
         <w:sz w:val="22"/>
+        <w:sz w:val="22"/>
       </w:rPr>
     </w:lvl>
     <w:lvl w:ilvl="5">
@@ -6819,6 +6480,7 @@
       <w:rPr>
         <w:vertAlign w:val="baseline"/>
         <w:position w:val="0"/>
+        <w:sz w:val="22"/>
         <w:sz w:val="22"/>
       </w:rPr>
     </w:lvl>
@@ -6834,6 +6496,7 @@
         <w:vertAlign w:val="baseline"/>
         <w:position w:val="0"/>
         <w:sz w:val="22"/>
+        <w:sz w:val="22"/>
       </w:rPr>
     </w:lvl>
     <w:lvl w:ilvl="7">
@@ -6847,6 +6510,7 @@
       <w:rPr>
         <w:vertAlign w:val="baseline"/>
         <w:position w:val="0"/>
+        <w:sz w:val="22"/>
         <w:sz w:val="22"/>
       </w:rPr>
     </w:lvl>
@@ -6861,6 +6525,7 @@
       <w:rPr>
         <w:vertAlign w:val="baseline"/>
         <w:position w:val="0"/>
+        <w:sz w:val="22"/>
         <w:sz w:val="22"/>
       </w:rPr>
     </w:lvl>
@@ -6879,6 +6544,7 @@
         <w:vertAlign w:val="baseline"/>
         <w:position w:val="0"/>
         <w:sz w:val="22"/>
+        <w:sz w:val="22"/>
       </w:rPr>
     </w:lvl>
     <w:lvl w:ilvl="1">
@@ -6893,6 +6559,7 @@
         <w:rFonts w:ascii="Arial" w:cs="Arial" w:hAnsi="Arial" w:hint="default"/>
         <w:vertAlign w:val="baseline"/>
         <w:position w:val="0"/>
+        <w:sz w:val="22"/>
         <w:sz w:val="22"/>
       </w:rPr>
     </w:lvl>
@@ -6909,6 +6576,7 @@
         <w:vertAlign w:val="baseline"/>
         <w:position w:val="0"/>
         <w:sz w:val="22"/>
+        <w:sz w:val="22"/>
       </w:rPr>
     </w:lvl>
     <w:lvl w:ilvl="3">
@@ -6923,6 +6591,7 @@
         <w:rFonts w:ascii="Arial" w:cs="Arial" w:hAnsi="Arial" w:hint="default"/>
         <w:vertAlign w:val="baseline"/>
         <w:position w:val="0"/>
+        <w:sz w:val="22"/>
         <w:sz w:val="22"/>
       </w:rPr>
     </w:lvl>
@@ -6939,6 +6608,7 @@
         <w:vertAlign w:val="baseline"/>
         <w:position w:val="0"/>
         <w:sz w:val="22"/>
+        <w:sz w:val="22"/>
       </w:rPr>
     </w:lvl>
     <w:lvl w:ilvl="5">
@@ -6953,6 +6623,7 @@
         <w:rFonts w:ascii="Arial" w:cs="Arial" w:hAnsi="Arial" w:hint="default"/>
         <w:vertAlign w:val="baseline"/>
         <w:position w:val="0"/>
+        <w:sz w:val="22"/>
         <w:sz w:val="22"/>
       </w:rPr>
     </w:lvl>
@@ -6969,6 +6640,7 @@
         <w:vertAlign w:val="baseline"/>
         <w:position w:val="0"/>
         <w:sz w:val="22"/>
+        <w:sz w:val="22"/>
       </w:rPr>
     </w:lvl>
     <w:lvl w:ilvl="7">
@@ -6983,6 +6655,7 @@
         <w:rFonts w:ascii="Arial" w:cs="Arial" w:hAnsi="Arial" w:hint="default"/>
         <w:vertAlign w:val="baseline"/>
         <w:position w:val="0"/>
+        <w:sz w:val="22"/>
         <w:sz w:val="22"/>
       </w:rPr>
     </w:lvl>
@@ -6998,6 +6671,7 @@
         <w:rFonts w:ascii="Arial" w:cs="Arial" w:hAnsi="Arial" w:hint="default"/>
         <w:vertAlign w:val="baseline"/>
         <w:position w:val="0"/>
+        <w:sz w:val="22"/>
         <w:sz w:val="22"/>
       </w:rPr>
     </w:lvl>
@@ -7014,6 +6688,7 @@
       <w:rPr>
         <w:vertAlign w:val="baseline"/>
         <w:position w:val="0"/>
+        <w:sz w:val="22"/>
         <w:sz w:val="22"/>
       </w:rPr>
     </w:lvl>
@@ -7563,99 +7238,119 @@
   </w:style>
   <w:style w:styleId="style1" w:type="paragraph">
     <w:name w:val="Heading 1"/>
-    <w:basedOn w:val="style25"/>
     <w:next w:val="style1"/>
     <w:pPr>
       <w:keepNext/>
       <w:keepLines/>
+      <w:widowControl w:val="false"/>
+      <w:suppressAutoHyphens w:val="true"/>
       <w:spacing w:after="120" w:before="400" w:line="100" w:lineRule="atLeast"/>
       <w:contextualSpacing/>
     </w:pPr>
     <w:rPr>
+      <w:rFonts w:ascii="Times New Roman" w:cs="Arial Unicode MS" w:eastAsia="Arial Unicode MS" w:hAnsi="Times New Roman"/>
+      <w:color w:val="auto"/>
       <w:sz w:val="40"/>
       <w:szCs w:val="40"/>
+      <w:lang w:bidi="hi-IN" w:eastAsia="zh-CN" w:val="sv-SE"/>
     </w:rPr>
   </w:style>
   <w:style w:styleId="style2" w:type="paragraph">
     <w:name w:val="Heading 2"/>
-    <w:basedOn w:val="style25"/>
     <w:next w:val="style2"/>
     <w:pPr>
       <w:keepNext/>
       <w:keepLines/>
+      <w:widowControl w:val="false"/>
+      <w:suppressAutoHyphens w:val="true"/>
       <w:spacing w:after="120" w:before="360" w:line="100" w:lineRule="atLeast"/>
       <w:contextualSpacing/>
     </w:pPr>
     <w:rPr>
+      <w:rFonts w:ascii="Times New Roman" w:cs="Arial Unicode MS" w:eastAsia="Arial Unicode MS" w:hAnsi="Times New Roman"/>
       <w:b w:val="false"/>
+      <w:color w:val="auto"/>
       <w:sz w:val="32"/>
       <w:szCs w:val="32"/>
+      <w:lang w:bidi="hi-IN" w:eastAsia="zh-CN" w:val="sv-SE"/>
     </w:rPr>
   </w:style>
   <w:style w:styleId="style3" w:type="paragraph">
     <w:name w:val="Heading 3"/>
-    <w:basedOn w:val="style25"/>
     <w:next w:val="style3"/>
     <w:pPr>
       <w:keepNext/>
       <w:keepLines/>
+      <w:widowControl w:val="false"/>
+      <w:suppressAutoHyphens w:val="true"/>
       <w:spacing w:after="80" w:before="320" w:line="100" w:lineRule="atLeast"/>
       <w:contextualSpacing/>
     </w:pPr>
     <w:rPr>
+      <w:rFonts w:ascii="Times New Roman" w:cs="Arial Unicode MS" w:eastAsia="Arial Unicode MS" w:hAnsi="Times New Roman"/>
       <w:b w:val="false"/>
       <w:color w:val="434343"/>
       <w:sz w:val="28"/>
       <w:szCs w:val="28"/>
+      <w:lang w:bidi="hi-IN" w:eastAsia="zh-CN" w:val="sv-SE"/>
     </w:rPr>
   </w:style>
   <w:style w:styleId="style4" w:type="paragraph">
     <w:name w:val="Heading 4"/>
-    <w:basedOn w:val="style25"/>
     <w:next w:val="style4"/>
     <w:pPr>
       <w:keepNext/>
       <w:keepLines/>
+      <w:widowControl w:val="false"/>
+      <w:suppressAutoHyphens w:val="true"/>
       <w:spacing w:after="80" w:before="280" w:line="100" w:lineRule="atLeast"/>
       <w:contextualSpacing/>
     </w:pPr>
     <w:rPr>
+      <w:rFonts w:ascii="Times New Roman" w:cs="Arial Unicode MS" w:eastAsia="Arial Unicode MS" w:hAnsi="Times New Roman"/>
       <w:color w:val="666666"/>
       <w:sz w:val="24"/>
       <w:szCs w:val="24"/>
+      <w:lang w:bidi="hi-IN" w:eastAsia="zh-CN" w:val="sv-SE"/>
     </w:rPr>
   </w:style>
   <w:style w:styleId="style5" w:type="paragraph">
     <w:name w:val="Heading 5"/>
-    <w:basedOn w:val="style25"/>
     <w:next w:val="style5"/>
     <w:pPr>
       <w:keepNext/>
       <w:keepLines/>
+      <w:widowControl w:val="false"/>
+      <w:suppressAutoHyphens w:val="true"/>
       <w:spacing w:after="80" w:before="240" w:line="100" w:lineRule="atLeast"/>
       <w:contextualSpacing/>
     </w:pPr>
     <w:rPr>
+      <w:rFonts w:ascii="Times New Roman" w:cs="Arial Unicode MS" w:eastAsia="Arial Unicode MS" w:hAnsi="Times New Roman"/>
       <w:color w:val="666666"/>
       <w:sz w:val="22"/>
       <w:szCs w:val="22"/>
+      <w:lang w:bidi="hi-IN" w:eastAsia="zh-CN" w:val="sv-SE"/>
     </w:rPr>
   </w:style>
   <w:style w:styleId="style6" w:type="paragraph">
     <w:name w:val="Heading 6"/>
-    <w:basedOn w:val="style25"/>
     <w:next w:val="style6"/>
     <w:pPr>
       <w:keepNext/>
       <w:keepLines/>
+      <w:widowControl w:val="false"/>
+      <w:suppressAutoHyphens w:val="true"/>
       <w:spacing w:after="80" w:before="240" w:line="100" w:lineRule="atLeast"/>
       <w:contextualSpacing/>
     </w:pPr>
     <w:rPr>
+      <w:rFonts w:ascii="Times New Roman" w:cs="Arial Unicode MS" w:eastAsia="Arial Unicode MS" w:hAnsi="Times New Roman"/>
       <w:i/>
       <w:color w:val="666666"/>
       <w:sz w:val="22"/>
       <w:szCs w:val="22"/>
+      <w:lang w:bidi="hi-IN" w:eastAsia="zh-CN" w:val="sv-SE"/>
     </w:rPr>
   </w:style>
   <w:style w:styleId="style15" w:type="character">
@@ -7663,6 +7358,7 @@
     <w:next w:val="style15"/>
     <w:rPr>
       <w:position w:val="0"/>
+      <w:sz w:val="22"/>
       <w:sz w:val="22"/>
       <w:vertAlign w:val="baseline"/>
     </w:rPr>
@@ -7673,6 +7369,7 @@
     <w:rPr>
       <w:rFonts w:cs="Arial" w:eastAsia="Arial"/>
       <w:position w:val="0"/>
+      <w:sz w:val="22"/>
       <w:sz w:val="22"/>
       <w:vertAlign w:val="baseline"/>
     </w:rPr>
@@ -7700,10 +7397,52 @@
       <w:rFonts w:ascii="OpenSymbol" w:cs="OpenSymbol" w:eastAsia="OpenSymbol" w:hAnsi="OpenSymbol"/>
     </w:rPr>
   </w:style>
-  <w:style w:styleId="style20" w:type="paragraph">
+  <w:style w:styleId="style20" w:type="character">
+    <w:name w:val="ListLabel 4"/>
+    <w:next w:val="style20"/>
+    <w:rPr>
+      <w:position w:val="0"/>
+      <w:sz w:val="22"/>
+      <w:sz w:val="22"/>
+      <w:vertAlign w:val="baseline"/>
+    </w:rPr>
+  </w:style>
+  <w:style w:styleId="style21" w:type="character">
+    <w:name w:val="ListLabel 5"/>
+    <w:next w:val="style21"/>
+    <w:rPr>
+      <w:rFonts w:cs="Arial"/>
+      <w:position w:val="0"/>
+      <w:sz w:val="22"/>
+      <w:sz w:val="22"/>
+      <w:vertAlign w:val="baseline"/>
+    </w:rPr>
+  </w:style>
+  <w:style w:styleId="style22" w:type="character">
+    <w:name w:val="ListLabel 6"/>
+    <w:next w:val="style22"/>
+    <w:rPr>
+      <w:rFonts w:cs="Arial"/>
+    </w:rPr>
+  </w:style>
+  <w:style w:styleId="style23" w:type="character">
+    <w:name w:val="ListLabel 7"/>
+    <w:next w:val="style23"/>
+    <w:rPr>
+      <w:rFonts w:cs="Symbol"/>
+    </w:rPr>
+  </w:style>
+  <w:style w:styleId="style24" w:type="character">
+    <w:name w:val="ListLabel 8"/>
+    <w:next w:val="style24"/>
+    <w:rPr>
+      <w:rFonts w:cs="OpenSymbol"/>
+    </w:rPr>
+  </w:style>
+  <w:style w:styleId="style25" w:type="paragraph">
     <w:name w:val="Heading"/>
     <w:basedOn w:val="style0"/>
-    <w:next w:val="style21"/>
+    <w:next w:val="style26"/>
     <w:pPr>
       <w:keepNext/>
       <w:spacing w:after="120" w:before="240"/>
@@ -7715,27 +7454,27 @@
       <w:szCs w:val="28"/>
     </w:rPr>
   </w:style>
-  <w:style w:styleId="style21" w:type="paragraph">
+  <w:style w:styleId="style26" w:type="paragraph">
     <w:name w:val="Text Body"/>
     <w:basedOn w:val="style0"/>
-    <w:next w:val="style21"/>
+    <w:next w:val="style26"/>
     <w:pPr>
       <w:spacing w:after="120" w:before="0"/>
       <w:contextualSpacing w:val="false"/>
     </w:pPr>
     <w:rPr/>
   </w:style>
-  <w:style w:styleId="style22" w:type="paragraph">
+  <w:style w:styleId="style27" w:type="paragraph">
     <w:name w:val="List"/>
-    <w:basedOn w:val="style21"/>
-    <w:next w:val="style22"/>
+    <w:basedOn w:val="style26"/>
+    <w:next w:val="style27"/>
     <w:pPr/>
     <w:rPr/>
   </w:style>
-  <w:style w:styleId="style23" w:type="paragraph">
+  <w:style w:styleId="style28" w:type="paragraph">
     <w:name w:val="Caption"/>
     <w:basedOn w:val="style0"/>
-    <w:next w:val="style23"/>
+    <w:next w:val="style28"/>
     <w:pPr>
       <w:suppressLineNumbers/>
       <w:spacing w:after="120" w:before="120"/>
@@ -7748,18 +7487,18 @@
       <w:szCs w:val="24"/>
     </w:rPr>
   </w:style>
-  <w:style w:styleId="style24" w:type="paragraph">
+  <w:style w:styleId="style29" w:type="paragraph">
     <w:name w:val="Index"/>
     <w:basedOn w:val="style0"/>
-    <w:next w:val="style24"/>
+    <w:next w:val="style29"/>
     <w:pPr>
       <w:suppressLineNumbers/>
     </w:pPr>
     <w:rPr/>
   </w:style>
-  <w:style w:styleId="style25" w:type="paragraph">
+  <w:style w:styleId="style30" w:type="paragraph">
     <w:name w:val="LO-normal"/>
-    <w:next w:val="style25"/>
+    <w:next w:val="style30"/>
     <w:pPr>
       <w:keepNext/>
       <w:keepLines w:val="false"/>
@@ -7788,10 +7527,10 @@
       <w:lang w:bidi="hi-IN" w:eastAsia="zh-CN" w:val="sv-SE"/>
     </w:rPr>
   </w:style>
-  <w:style w:styleId="style26" w:type="paragraph">
+  <w:style w:styleId="style31" w:type="paragraph">
     <w:name w:val="Title"/>
-    <w:basedOn w:val="style25"/>
-    <w:next w:val="style26"/>
+    <w:basedOn w:val="style30"/>
+    <w:next w:val="style31"/>
     <w:pPr>
       <w:keepNext/>
       <w:keepLines/>
@@ -7804,10 +7543,10 @@
       <w:szCs w:val="52"/>
     </w:rPr>
   </w:style>
-  <w:style w:styleId="style27" w:type="paragraph">
+  <w:style w:styleId="style32" w:type="paragraph">
     <w:name w:val="Subtitle"/>
-    <w:basedOn w:val="style25"/>
-    <w:next w:val="style27"/>
+    <w:basedOn w:val="style30"/>
+    <w:next w:val="style32"/>
     <w:pPr>
       <w:keepNext/>
       <w:keepLines/>

</xml_diff>